<commit_message>
basic website and bio links
</commit_message>
<xml_diff>
--- a/Bio info/David Denholm Bio info.docx
+++ b/Bio info/David Denholm Bio info.docx
@@ -217,16 +217,86 @@
           <w:sz w:val="35"/>
           <w:szCs w:val="35"/>
         </w:rPr>
-        <w:t>Personal</w:t>
-      </w:r>
-      <w:r>
+        <w:t>Personal Information</w:t>
+      </w:r>
+    </w:p>
+    <w:p>
+      <w:pPr>
+        <w:rPr>
+          <w:sz w:val="30"/>
+          <w:szCs w:val="30"/>
+        </w:rPr>
+      </w:pPr>
+      <w:r>
+        <w:br/>
+      </w:r>
+      <w:r>
+        <w:rPr>
+          <w:sz w:val="30"/>
+          <w:szCs w:val="30"/>
+        </w:rPr>
+        <w:t>My name is David Denholm, and I am 38 years old. I live in</w:t>
+      </w:r>
+      <w:r>
+        <w:br/>
+      </w:r>
+      <w:r>
+        <w:rPr>
+          <w:sz w:val="30"/>
+          <w:szCs w:val="30"/>
+        </w:rPr>
+        <w:t>Perth Western Australia. I have a daughter who is 16 months</w:t>
+      </w:r>
+      <w:r>
+        <w:br/>
+      </w:r>
+      <w:r>
+        <w:rPr>
+          <w:sz w:val="30"/>
+          <w:szCs w:val="30"/>
+        </w:rPr>
+        <w:t>old.</w:t>
+      </w:r>
+    </w:p>
+    <w:p>
+      <w:pPr>
+        <w:rPr>
+          <w:sz w:val="30"/>
+          <w:szCs w:val="30"/>
+        </w:rPr>
+      </w:pPr>
+      <w:r>
+        <w:br/>
+      </w:r>
+      <w:r>
+        <w:rPr>
+          <w:sz w:val="30"/>
+          <w:szCs w:val="30"/>
+        </w:rPr>
+        <w:t>In my spare time I try and play some video games, also do</w:t>
+      </w:r>
+      <w:r>
+        <w:br/>
+      </w:r>
+      <w:r>
+        <w:rPr>
+          <w:sz w:val="30"/>
+          <w:szCs w:val="30"/>
+        </w:rPr>
+        <w:t>some minor add-ons for an online game.</w:t>
+      </w:r>
+    </w:p>
+    <w:p>
+      <w:pPr>
         <w:rPr>
           <w:b/>
           <w:bCs/>
           <w:sz w:val="35"/>
           <w:szCs w:val="35"/>
         </w:rPr>
-        <w:t xml:space="preserve"> </w:t>
+      </w:pPr>
+      <w:r>
+        <w:br/>
       </w:r>
       <w:r>
         <w:rPr>
@@ -235,87 +305,178 @@
           <w:sz w:val="35"/>
           <w:szCs w:val="35"/>
         </w:rPr>
-        <w:t>Information</w:t>
-      </w:r>
-    </w:p>
-    <w:p>
-      <w:pPr>
-        <w:rPr>
-          <w:sz w:val="30"/>
-          <w:szCs w:val="30"/>
-        </w:rPr>
-      </w:pPr>
-      <w:r>
-        <w:br/>
-      </w:r>
-      <w:r>
-        <w:rPr>
-          <w:sz w:val="30"/>
-          <w:szCs w:val="30"/>
-        </w:rPr>
-        <w:t xml:space="preserve">My name is David </w:t>
-      </w:r>
-      <w:r>
-        <w:rPr>
-          <w:sz w:val="30"/>
-          <w:szCs w:val="30"/>
-        </w:rPr>
-        <w:t>Denholm,</w:t>
-      </w:r>
-      <w:r>
-        <w:rPr>
-          <w:sz w:val="30"/>
-          <w:szCs w:val="30"/>
-        </w:rPr>
-        <w:t xml:space="preserve"> and I am 38 years old. I live in</w:t>
-      </w:r>
-      <w:r>
-        <w:br/>
-      </w:r>
-      <w:r>
-        <w:rPr>
-          <w:sz w:val="30"/>
-          <w:szCs w:val="30"/>
-        </w:rPr>
-        <w:t>Perth Western Australia. I have a daughter who is 16 months</w:t>
-      </w:r>
-      <w:r>
-        <w:br/>
-      </w:r>
-      <w:r>
-        <w:rPr>
-          <w:sz w:val="30"/>
-          <w:szCs w:val="30"/>
-        </w:rPr>
-        <w:t>old.</w:t>
-      </w:r>
-    </w:p>
-    <w:p>
-      <w:pPr>
-        <w:rPr>
-          <w:sz w:val="30"/>
-          <w:szCs w:val="30"/>
-        </w:rPr>
-      </w:pPr>
-      <w:r>
-        <w:br/>
-      </w:r>
-      <w:r>
-        <w:rPr>
-          <w:sz w:val="30"/>
-          <w:szCs w:val="30"/>
-        </w:rPr>
-        <w:t>In my spare time I try and play some video games, also do</w:t>
-      </w:r>
-      <w:r>
-        <w:br/>
-      </w:r>
-      <w:r>
-        <w:rPr>
-          <w:sz w:val="30"/>
-          <w:szCs w:val="30"/>
-        </w:rPr>
-        <w:t>some minor add-ons for an online game.</w:t>
+        <w:t>Interest in IT</w:t>
+      </w:r>
+    </w:p>
+    <w:p>
+      <w:pPr>
+        <w:rPr>
+          <w:sz w:val="30"/>
+          <w:szCs w:val="30"/>
+        </w:rPr>
+      </w:pPr>
+      <w:r>
+        <w:rPr>
+          <w:sz w:val="30"/>
+          <w:szCs w:val="30"/>
+        </w:rPr>
+        <w:t>I have been into gaming and various tech since I was about 8 and my dad bought a Nintendo Entertainment System home.</w:t>
+      </w:r>
+    </w:p>
+    <w:p>
+      <w:pPr>
+        <w:rPr>
+          <w:sz w:val="30"/>
+          <w:szCs w:val="30"/>
+        </w:rPr>
+      </w:pPr>
+      <w:r>
+        <w:br/>
+      </w:r>
+      <w:r>
+        <w:rPr>
+          <w:sz w:val="30"/>
+          <w:szCs w:val="30"/>
+        </w:rPr>
+        <w:t>At various points of my childhood, I would disassemble</w:t>
+      </w:r>
+      <w:r>
+        <w:br/>
+      </w:r>
+      <w:r>
+        <w:rPr>
+          <w:sz w:val="30"/>
+          <w:szCs w:val="30"/>
+        </w:rPr>
+        <w:t>various items, (Radios and pcs etc) and learn how they work</w:t>
+      </w:r>
+      <w:r>
+        <w:br/>
+      </w:r>
+      <w:r>
+        <w:rPr>
+          <w:sz w:val="30"/>
+          <w:szCs w:val="30"/>
+        </w:rPr>
+        <w:t>before reassembling them.</w:t>
+      </w:r>
+    </w:p>
+    <w:p/>
+    <w:p>
+      <w:pPr>
+        <w:rPr>
+          <w:sz w:val="30"/>
+          <w:szCs w:val="30"/>
+        </w:rPr>
+      </w:pPr>
+      <w:r>
+        <w:rPr>
+          <w:sz w:val="30"/>
+          <w:szCs w:val="30"/>
+        </w:rPr>
+        <w:lastRenderedPageBreak/>
+        <w:t>I left school after year 10 because I was bored. I took up</w:t>
+      </w:r>
+      <w:r>
+        <w:br/>
+      </w:r>
+      <w:r>
+        <w:rPr>
+          <w:sz w:val="30"/>
+          <w:szCs w:val="30"/>
+        </w:rPr>
+        <w:t>cabinetmaking and moved towards some hands-on work.</w:t>
+      </w:r>
+    </w:p>
+    <w:p>
+      <w:pPr>
+        <w:rPr>
+          <w:sz w:val="30"/>
+          <w:szCs w:val="30"/>
+        </w:rPr>
+      </w:pPr>
+      <w:r>
+        <w:rPr>
+          <w:sz w:val="30"/>
+          <w:szCs w:val="30"/>
+        </w:rPr>
+        <w:t>I started learning some LUA through and forum and started</w:t>
+      </w:r>
+      <w:r>
+        <w:br/>
+      </w:r>
+      <w:r>
+        <w:rPr>
+          <w:sz w:val="30"/>
+          <w:szCs w:val="30"/>
+        </w:rPr>
+        <w:t>making some basic add-ons for a game.</w:t>
+      </w:r>
+    </w:p>
+    <w:p>
+      <w:pPr>
+        <w:rPr>
+          <w:sz w:val="30"/>
+          <w:szCs w:val="30"/>
+        </w:rPr>
+      </w:pPr>
+      <w:r>
+        <w:br/>
+      </w:r>
+      <w:r>
+        <w:rPr>
+          <w:sz w:val="30"/>
+          <w:szCs w:val="30"/>
+        </w:rPr>
+        <w:t>My grandma was an artist, I did not consider myself one until I</w:t>
+      </w:r>
+      <w:r>
+        <w:br/>
+      </w:r>
+      <w:r>
+        <w:rPr>
+          <w:sz w:val="30"/>
+          <w:szCs w:val="30"/>
+        </w:rPr>
+        <w:t>started my hand at software development. This was my form</w:t>
+      </w:r>
+      <w:r>
+        <w:br/>
+      </w:r>
+      <w:r>
+        <w:rPr>
+          <w:sz w:val="30"/>
+          <w:szCs w:val="30"/>
+        </w:rPr>
+        <w:t>of art. I am looking to advance my knowledge and skills in this</w:t>
+      </w:r>
+      <w:r>
+        <w:br/>
+      </w:r>
+      <w:r>
+        <w:rPr>
+          <w:sz w:val="30"/>
+          <w:szCs w:val="30"/>
+        </w:rPr>
+        <w:t>area.</w:t>
+      </w:r>
+    </w:p>
+    <w:p>
+      <w:pPr>
+        <w:rPr>
+          <w:sz w:val="90"/>
+          <w:szCs w:val="90"/>
+        </w:rPr>
+      </w:pPr>
+      <w:r>
+        <w:br/>
+      </w:r>
+      <w:r>
+        <w:rPr>
+          <w:sz w:val="90"/>
+          <w:szCs w:val="90"/>
+        </w:rPr>
+        <w:t>Ideal Job</w:t>
       </w:r>
     </w:p>
     <w:p>
@@ -323,8 +484,8 @@
         <w:rPr>
           <w:b/>
           <w:bCs/>
-          <w:sz w:val="35"/>
-          <w:szCs w:val="35"/>
+          <w:sz w:val="30"/>
+          <w:szCs w:val="30"/>
         </w:rPr>
       </w:pPr>
       <w:r>
@@ -334,25 +495,32 @@
         <w:rPr>
           <w:b/>
           <w:bCs/>
-          <w:sz w:val="35"/>
-          <w:szCs w:val="35"/>
-        </w:rPr>
-        <w:t>Interest in IT</w:t>
-      </w:r>
-    </w:p>
-    <w:p>
-      <w:pPr>
-        <w:rPr>
-          <w:sz w:val="30"/>
-          <w:szCs w:val="30"/>
-        </w:rPr>
-      </w:pPr>
-      <w:r>
-        <w:rPr>
-          <w:sz w:val="30"/>
-          <w:szCs w:val="30"/>
-        </w:rPr>
-        <w:t>I have been into gaming and various tech since I was about 8</w:t>
+          <w:sz w:val="30"/>
+          <w:szCs w:val="30"/>
+        </w:rPr>
+        <w:t>Game Developer</w:t>
+      </w:r>
+    </w:p>
+    <w:p>
+      <w:pPr>
+        <w:rPr>
+          <w:sz w:val="30"/>
+          <w:szCs w:val="30"/>
+        </w:rPr>
+      </w:pPr>
+      <w:r>
+        <w:rPr>
+          <w:sz w:val="30"/>
+          <w:szCs w:val="30"/>
+        </w:rPr>
+        <w:br/>
+      </w:r>
+      <w:r>
+        <w:rPr>
+          <w:sz w:val="30"/>
+          <w:szCs w:val="30"/>
+        </w:rPr>
+        <w:t>My Ideal job would be tech support and game developer. This would allow me to work</w:t>
       </w:r>
       <w:r>
         <w:rPr>
@@ -366,87 +534,21 @@
           <w:sz w:val="30"/>
           <w:szCs w:val="30"/>
         </w:rPr>
-        <w:t>and my dad bought a Nintendo Entertainment System home.</w:t>
-      </w:r>
-    </w:p>
-    <w:p>
-      <w:pPr>
-        <w:rPr>
-          <w:sz w:val="30"/>
-          <w:szCs w:val="30"/>
-        </w:rPr>
-      </w:pPr>
-      <w:r>
-        <w:br/>
-      </w:r>
-      <w:r>
-        <w:rPr>
-          <w:sz w:val="30"/>
-          <w:szCs w:val="30"/>
-        </w:rPr>
-        <w:t>At various points of my childhood, I would disassemble</w:t>
-      </w:r>
-      <w:r>
-        <w:br/>
-      </w:r>
-      <w:r>
-        <w:rPr>
-          <w:sz w:val="30"/>
-          <w:szCs w:val="30"/>
-        </w:rPr>
-        <w:t>various items, (Radios and pcs etc) and learn how they work</w:t>
-      </w:r>
-      <w:r>
-        <w:br/>
-      </w:r>
-      <w:r>
-        <w:rPr>
-          <w:sz w:val="30"/>
-          <w:szCs w:val="30"/>
-        </w:rPr>
-        <w:t>before reassembling them.</w:t>
-      </w:r>
-    </w:p>
-    <w:p/>
-    <w:p>
-      <w:pPr>
-        <w:rPr>
-          <w:sz w:val="30"/>
-          <w:szCs w:val="30"/>
-        </w:rPr>
-      </w:pPr>
-      <w:r>
-        <w:rPr>
-          <w:sz w:val="30"/>
-          <w:szCs w:val="30"/>
-        </w:rPr>
-        <w:lastRenderedPageBreak/>
-        <w:t>I left school after year 10 because I was bored. I took up</w:t>
-      </w:r>
-      <w:r>
-        <w:br/>
-      </w:r>
-      <w:r>
-        <w:rPr>
-          <w:sz w:val="30"/>
-          <w:szCs w:val="30"/>
-        </w:rPr>
-        <w:t>cabinetmaking and moved towards some hands-on work.</w:t>
-      </w:r>
-    </w:p>
-    <w:p>
-      <w:pPr>
-        <w:rPr>
-          <w:sz w:val="30"/>
-          <w:szCs w:val="30"/>
-        </w:rPr>
-      </w:pPr>
-      <w:r>
-        <w:rPr>
-          <w:sz w:val="30"/>
-          <w:szCs w:val="30"/>
-        </w:rPr>
-        <w:t>I</w:t>
+        <w:t xml:space="preserve">during school hours and still maintain a good </w:t>
+      </w:r>
+      <w:r>
+        <w:rPr>
+          <w:sz w:val="30"/>
+          <w:szCs w:val="30"/>
+        </w:rPr>
+        <w:t>r</w:t>
+      </w:r>
+      <w:r>
+        <w:rPr>
+          <w:sz w:val="30"/>
+          <w:szCs w:val="30"/>
+        </w:rPr>
+        <w:t>elationship with my daughter. I have</w:t>
       </w:r>
       <w:r>
         <w:rPr>
@@ -454,146 +556,6 @@
           <w:szCs w:val="30"/>
         </w:rPr>
         <w:t xml:space="preserve"> </w:t>
-      </w:r>
-      <w:r>
-        <w:rPr>
-          <w:sz w:val="30"/>
-          <w:szCs w:val="30"/>
-        </w:rPr>
-        <w:t>started learning some LUA through and forum and started</w:t>
-      </w:r>
-      <w:r>
-        <w:br/>
-      </w:r>
-      <w:r>
-        <w:rPr>
-          <w:sz w:val="30"/>
-          <w:szCs w:val="30"/>
-        </w:rPr>
-        <w:t>making some basic add-ons for a game.</w:t>
-      </w:r>
-    </w:p>
-    <w:p>
-      <w:pPr>
-        <w:rPr>
-          <w:sz w:val="30"/>
-          <w:szCs w:val="30"/>
-        </w:rPr>
-      </w:pPr>
-      <w:r>
-        <w:br/>
-      </w:r>
-      <w:r>
-        <w:rPr>
-          <w:sz w:val="30"/>
-          <w:szCs w:val="30"/>
-        </w:rPr>
-        <w:t>My grandma was an artist, I did not consider myself one until I</w:t>
-      </w:r>
-      <w:r>
-        <w:br/>
-      </w:r>
-      <w:r>
-        <w:rPr>
-          <w:sz w:val="30"/>
-          <w:szCs w:val="30"/>
-        </w:rPr>
-        <w:t>started my hand at software development. This was my form</w:t>
-      </w:r>
-      <w:r>
-        <w:br/>
-      </w:r>
-      <w:r>
-        <w:rPr>
-          <w:sz w:val="30"/>
-          <w:szCs w:val="30"/>
-        </w:rPr>
-        <w:t>of art. I am looking to advance my knowledge and skills in this</w:t>
-      </w:r>
-      <w:r>
-        <w:br/>
-      </w:r>
-      <w:r>
-        <w:rPr>
-          <w:sz w:val="30"/>
-          <w:szCs w:val="30"/>
-        </w:rPr>
-        <w:t>area.</w:t>
-      </w:r>
-    </w:p>
-    <w:p>
-      <w:pPr>
-        <w:rPr>
-          <w:sz w:val="90"/>
-          <w:szCs w:val="90"/>
-        </w:rPr>
-      </w:pPr>
-      <w:r>
-        <w:br/>
-      </w:r>
-      <w:r>
-        <w:rPr>
-          <w:sz w:val="90"/>
-          <w:szCs w:val="90"/>
-        </w:rPr>
-        <w:t>Ideal Job</w:t>
-      </w:r>
-    </w:p>
-    <w:p>
-      <w:pPr>
-        <w:rPr>
-          <w:b/>
-          <w:bCs/>
-          <w:sz w:val="30"/>
-          <w:szCs w:val="30"/>
-        </w:rPr>
-      </w:pPr>
-      <w:r>
-        <w:br/>
-      </w:r>
-      <w:r>
-        <w:rPr>
-          <w:b/>
-          <w:bCs/>
-          <w:sz w:val="30"/>
-          <w:szCs w:val="30"/>
-        </w:rPr>
-        <w:t>Game Developer</w:t>
-      </w:r>
-    </w:p>
-    <w:p>
-      <w:pPr>
-        <w:rPr>
-          <w:sz w:val="30"/>
-          <w:szCs w:val="30"/>
-        </w:rPr>
-      </w:pPr>
-      <w:r>
-        <w:rPr>
-          <w:sz w:val="30"/>
-          <w:szCs w:val="30"/>
-        </w:rPr>
-        <w:br/>
-      </w:r>
-      <w:r>
-        <w:rPr>
-          <w:sz w:val="30"/>
-          <w:szCs w:val="30"/>
-        </w:rPr>
-        <w:t>My Ideal job would be tech support and game developer. This would allow me to work</w:t>
-      </w:r>
-      <w:r>
-        <w:br/>
-      </w:r>
-      <w:r>
-        <w:rPr>
-          <w:sz w:val="30"/>
-          <w:szCs w:val="30"/>
-        </w:rPr>
-        <w:t>during school hours and still maintain a good relationship with my daughter. I have</w:t>
-      </w:r>
-      <w:r>
-        <w:br/>
       </w:r>
       <w:r>
         <w:rPr>
@@ -1496,6 +1458,7 @@
     <w:lsdException w:name="HTML Sample" w:semiHidden="1" w:unhideWhenUsed="1"/>
     <w:lsdException w:name="HTML Typewriter" w:semiHidden="1" w:unhideWhenUsed="1"/>
     <w:lsdException w:name="HTML Variable" w:semiHidden="1" w:unhideWhenUsed="1"/>
+    <w:lsdException w:name="Normal Table" w:semiHidden="1" w:unhideWhenUsed="1"/>
     <w:lsdException w:name="annotation subject" w:semiHidden="1" w:unhideWhenUsed="1"/>
     <w:lsdException w:name="No List" w:semiHidden="1" w:unhideWhenUsed="1"/>
     <w:lsdException w:name="Outline List 1" w:semiHidden="1" w:unhideWhenUsed="1"/>
@@ -1542,8 +1505,10 @@
     <w:lsdException w:name="Table Subtle 2" w:semiHidden="1" w:unhideWhenUsed="1"/>
     <w:lsdException w:name="Table Web 1" w:semiHidden="1" w:unhideWhenUsed="1"/>
     <w:lsdException w:name="Table Web 2" w:semiHidden="1" w:unhideWhenUsed="1"/>
+    <w:lsdException w:name="Table Web 3" w:semiHidden="1" w:unhideWhenUsed="1"/>
     <w:lsdException w:name="Balloon Text" w:semiHidden="1" w:unhideWhenUsed="1"/>
     <w:lsdException w:name="Table Grid" w:uiPriority="39"/>
+    <w:lsdException w:name="Table Theme" w:semiHidden="1" w:unhideWhenUsed="1"/>
     <w:lsdException w:name="Placeholder Text" w:semiHidden="1"/>
     <w:lsdException w:name="No Spacing" w:uiPriority="1" w:qFormat="1"/>
     <w:lsdException w:name="Light Shading" w:uiPriority="60"/>

</xml_diff>